<commit_message>
made condition and if statement for testing these functions
</commit_message>
<xml_diff>
--- a/Øving Modul 8 ARM Templates 6 Dependent ARS.docx
+++ b/Øving Modul 8 ARM Templates 6 Dependent ARS.docx
@@ -17,25 +17,7 @@
           <w:szCs w:val="40"/>
           <w:lang w:val="en-GB"/>
         </w:rPr>
-        <w:t xml:space="preserve">Modul 8 </w:t>
-      </w:r>
-      <w:proofErr w:type="spellStart"/>
-      <w:r>
-        <w:rPr>
-          <w:sz w:val="40"/>
-          <w:szCs w:val="40"/>
-          <w:lang w:val="en-GB"/>
-        </w:rPr>
-        <w:t>IaC</w:t>
-      </w:r>
-      <w:proofErr w:type="spellEnd"/>
-      <w:r>
-        <w:rPr>
-          <w:sz w:val="40"/>
-          <w:szCs w:val="40"/>
-          <w:lang w:val="en-GB"/>
-        </w:rPr>
-        <w:t xml:space="preserve"> – Dependent-condition</w:t>
+        <w:t>Modul 8 IaC – Dependent-condition</w:t>
       </w:r>
     </w:p>
     <w:p>
@@ -74,43 +56,235 @@
         <w:t>Av André R. Sortland</w:t>
       </w:r>
     </w:p>
-    <w:p>
-      <w:pPr>
-        <w:rPr>
-          <w:lang w:val="en-GB"/>
-        </w:rPr>
-      </w:pPr>
-    </w:p>
+    <w:p/>
+    <w:p/>
     <w:p>
       <w:r>
         <w:t xml:space="preserve">Jeg starter først med å </w:t>
       </w:r>
       <w:r>
-        <w:t xml:space="preserve">opprette en enkel </w:t>
-      </w:r>
-      <w:proofErr w:type="spellStart"/>
-      <w:r>
-        <w:t>template</w:t>
-      </w:r>
-      <w:proofErr w:type="spellEnd"/>
-      <w:r>
-        <w:t xml:space="preserve"> der jeg tester ut enkel bruk av både «</w:t>
-      </w:r>
-      <w:proofErr w:type="spellStart"/>
-      <w:r>
-        <w:t>condition</w:t>
-      </w:r>
-      <w:proofErr w:type="spellEnd"/>
-      <w:r>
-        <w:t>» og «</w:t>
-      </w:r>
-      <w:proofErr w:type="spellStart"/>
-      <w:r>
-        <w:t>if</w:t>
-      </w:r>
-      <w:proofErr w:type="spellEnd"/>
-      <w:r>
-        <w:t>».</w:t>
+        <w:t>opprette en enkel template der jeg tester ut enkel bruk av både «condition» og «if».</w:t>
+      </w:r>
+    </w:p>
+    <w:p>
+      <w:r>
+        <w:t>Jeg initialiserer et repo ved å bruke «git init» i Git Bash.</w:t>
+      </w:r>
+      <w:r>
+        <w:t xml:space="preserve"> Deretter oppretter jeg et repo på GitHub og kobler denne mot mine lokale filer så jeg enkelt kan laste opp endringer, eventuelt rulle tilbake til tidligere endringer om jeg måtte ønske. Git er særdeles nyttig som versjonskontroll.</w:t>
+      </w:r>
+    </w:p>
+    <w:p>
+      <w:r>
+        <w:drawing>
+          <wp:inline distT="0" distB="0" distL="0" distR="0" wp14:anchorId="401D3A6E" wp14:editId="7D8A0B02">
+            <wp:extent cx="5731510" cy="866775"/>
+            <wp:effectExtent l="0" t="0" r="2540" b="9525"/>
+            <wp:docPr id="2" name="Bilde 2" descr="Et bilde som inneholder tekst&#10;&#10;Automatisk generert beskrivelse"/>
+            <wp:cNvGraphicFramePr>
+              <a:graphicFrameLocks xmlns:a="http://schemas.openxmlformats.org/drawingml/2006/main" noChangeAspect="1"/>
+            </wp:cNvGraphicFramePr>
+            <a:graphic xmlns:a="http://schemas.openxmlformats.org/drawingml/2006/main">
+              <a:graphicData uri="http://schemas.openxmlformats.org/drawingml/2006/picture">
+                <pic:pic xmlns:pic="http://schemas.openxmlformats.org/drawingml/2006/picture">
+                  <pic:nvPicPr>
+                    <pic:cNvPr id="2" name="Bilde 2" descr="Et bilde som inneholder tekst&#10;&#10;Automatisk generert beskrivelse"/>
+                    <pic:cNvPicPr/>
+                  </pic:nvPicPr>
+                  <pic:blipFill>
+                    <a:blip r:embed="rId4"/>
+                    <a:stretch>
+                      <a:fillRect/>
+                    </a:stretch>
+                  </pic:blipFill>
+                  <pic:spPr>
+                    <a:xfrm>
+                      <a:off x="0" y="0"/>
+                      <a:ext cx="5731510" cy="866775"/>
+                    </a:xfrm>
+                    <a:prstGeom prst="rect">
+                      <a:avLst/>
+                    </a:prstGeom>
+                  </pic:spPr>
+                </pic:pic>
+              </a:graphicData>
+            </a:graphic>
+          </wp:inline>
+        </w:drawing>
+      </w:r>
+    </w:p>
+    <w:p>
+      <w:r>
+        <w:t>Initialiserer det lokale repoet.</w:t>
+      </w:r>
+    </w:p>
+    <w:p>
+      <w:r>
+        <w:drawing>
+          <wp:inline distT="0" distB="0" distL="0" distR="0" wp14:anchorId="447F5402" wp14:editId="438FAF16">
+            <wp:extent cx="5731510" cy="2066925"/>
+            <wp:effectExtent l="0" t="0" r="2540" b="9525"/>
+            <wp:docPr id="3" name="Bilde 3" descr="Et bilde som inneholder tekst&#10;&#10;Automatisk generert beskrivelse"/>
+            <wp:cNvGraphicFramePr>
+              <a:graphicFrameLocks xmlns:a="http://schemas.openxmlformats.org/drawingml/2006/main" noChangeAspect="1"/>
+            </wp:cNvGraphicFramePr>
+            <a:graphic xmlns:a="http://schemas.openxmlformats.org/drawingml/2006/main">
+              <a:graphicData uri="http://schemas.openxmlformats.org/drawingml/2006/picture">
+                <pic:pic xmlns:pic="http://schemas.openxmlformats.org/drawingml/2006/picture">
+                  <pic:nvPicPr>
+                    <pic:cNvPr id="3" name="Bilde 3" descr="Et bilde som inneholder tekst&#10;&#10;Automatisk generert beskrivelse"/>
+                    <pic:cNvPicPr/>
+                  </pic:nvPicPr>
+                  <pic:blipFill>
+                    <a:blip r:embed="rId5"/>
+                    <a:stretch>
+                      <a:fillRect/>
+                    </a:stretch>
+                  </pic:blipFill>
+                  <pic:spPr>
+                    <a:xfrm>
+                      <a:off x="0" y="0"/>
+                      <a:ext cx="5731510" cy="2066925"/>
+                    </a:xfrm>
+                    <a:prstGeom prst="rect">
+                      <a:avLst/>
+                    </a:prstGeom>
+                  </pic:spPr>
+                </pic:pic>
+              </a:graphicData>
+            </a:graphic>
+          </wp:inline>
+        </w:drawing>
+      </w:r>
+    </w:p>
+    <w:p>
+      <w:r>
+        <w:t>Laster opp repoet til GitHub.</w:t>
+      </w:r>
+    </w:p>
+    <w:p>
+      <w:r>
+        <w:t>Nå går jeg videre til  å forklare følgende skjermbilde</w:t>
+      </w:r>
+      <w:r>
+        <w:t>:</w:t>
+      </w:r>
+    </w:p>
+    <w:p/>
+    <w:p>
+      <w:r>
+        <w:lastRenderedPageBreak/>
+        <w:drawing>
+          <wp:inline distT="0" distB="0" distL="0" distR="0" wp14:anchorId="4132B251" wp14:editId="7F3B4529">
+            <wp:extent cx="5731510" cy="2647950"/>
+            <wp:effectExtent l="0" t="0" r="2540" b="0"/>
+            <wp:docPr id="1" name="Bilde 1" descr="Et bilde som inneholder tekst&#10;&#10;Automatisk generert beskrivelse"/>
+            <wp:cNvGraphicFramePr>
+              <a:graphicFrameLocks xmlns:a="http://schemas.openxmlformats.org/drawingml/2006/main" noChangeAspect="1"/>
+            </wp:cNvGraphicFramePr>
+            <a:graphic xmlns:a="http://schemas.openxmlformats.org/drawingml/2006/main">
+              <a:graphicData uri="http://schemas.openxmlformats.org/drawingml/2006/picture">
+                <pic:pic xmlns:pic="http://schemas.openxmlformats.org/drawingml/2006/picture">
+                  <pic:nvPicPr>
+                    <pic:cNvPr id="1" name="Bilde 1" descr="Et bilde som inneholder tekst&#10;&#10;Automatisk generert beskrivelse"/>
+                    <pic:cNvPicPr/>
+                  </pic:nvPicPr>
+                  <pic:blipFill>
+                    <a:blip r:embed="rId6"/>
+                    <a:stretch>
+                      <a:fillRect/>
+                    </a:stretch>
+                  </pic:blipFill>
+                  <pic:spPr>
+                    <a:xfrm>
+                      <a:off x="0" y="0"/>
+                      <a:ext cx="5731510" cy="2647950"/>
+                    </a:xfrm>
+                    <a:prstGeom prst="rect">
+                      <a:avLst/>
+                    </a:prstGeom>
+                  </pic:spPr>
+                </pic:pic>
+              </a:graphicData>
+            </a:graphic>
+          </wp:inline>
+        </w:drawing>
+      </w:r>
+    </w:p>
+    <w:p/>
+    <w:p>
+      <w:r>
+        <w:t>Det som skjer i denne templaten er at jeg har opprettet et parameter som har en tom «defaultValue» Dette går jo ikke siden jeg har satt opp en «condition» som kontrollerer at denne verdien ikke er tom.</w:t>
+      </w:r>
+    </w:p>
+    <w:p>
+      <w:r>
+        <w:t>Samtidig er det opprettet en variabel som også sjekker det samme kriteriet. Er parameteren «storageAccName» tom? Skulle den være det, som den jo er i dette tilfellet så vil den benytte strengen «storagedreytest0904» i stedet for. Dermed kan ressursen kjøres ut som dette.</w:t>
+      </w:r>
+    </w:p>
+    <w:p>
+      <w:r>
+        <w:t>I Azure vil du ikke se noe navn der nå, men om du velger «Deployments» inne i ressursgruppen og deretter «Go To Resource»</w:t>
+      </w:r>
+      <w:r>
+        <w:t xml:space="preserve"> </w:t>
+      </w:r>
+      <w:r>
+        <w:t>vil den dukke opp</w:t>
+      </w:r>
+      <w:r>
+        <w:t xml:space="preserve"> slik som her.</w:t>
+      </w:r>
+    </w:p>
+    <w:p>
+      <w:r>
+        <w:lastRenderedPageBreak/>
+        <w:drawing>
+          <wp:inline distT="0" distB="0" distL="0" distR="0" wp14:anchorId="00C3EBBF" wp14:editId="7737AC2A">
+            <wp:extent cx="5382376" cy="4972744"/>
+            <wp:effectExtent l="0" t="0" r="8890" b="0"/>
+            <wp:docPr id="4" name="Bilde 4" descr="Et bilde som inneholder tekst, skjermbilde, overvåke, TV&#10;&#10;Automatisk generert beskrivelse"/>
+            <wp:cNvGraphicFramePr>
+              <a:graphicFrameLocks xmlns:a="http://schemas.openxmlformats.org/drawingml/2006/main" noChangeAspect="1"/>
+            </wp:cNvGraphicFramePr>
+            <a:graphic xmlns:a="http://schemas.openxmlformats.org/drawingml/2006/main">
+              <a:graphicData uri="http://schemas.openxmlformats.org/drawingml/2006/picture">
+                <pic:pic xmlns:pic="http://schemas.openxmlformats.org/drawingml/2006/picture">
+                  <pic:nvPicPr>
+                    <pic:cNvPr id="4" name="Bilde 4" descr="Et bilde som inneholder tekst, skjermbilde, overvåke, TV&#10;&#10;Automatisk generert beskrivelse"/>
+                    <pic:cNvPicPr/>
+                  </pic:nvPicPr>
+                  <pic:blipFill>
+                    <a:blip r:embed="rId7"/>
+                    <a:stretch>
+                      <a:fillRect/>
+                    </a:stretch>
+                  </pic:blipFill>
+                  <pic:spPr>
+                    <a:xfrm>
+                      <a:off x="0" y="0"/>
+                      <a:ext cx="5382376" cy="4972744"/>
+                    </a:xfrm>
+                    <a:prstGeom prst="rect">
+                      <a:avLst/>
+                    </a:prstGeom>
+                  </pic:spPr>
+                </pic:pic>
+              </a:graphicData>
+            </a:graphic>
+          </wp:inline>
+        </w:drawing>
+      </w:r>
+    </w:p>
+    <w:p>
+      <w:r>
+        <w:t>Her ser du at ressursnavnet er den strengen som er definert i «if-setningen» om parameterverdien var tom.</w:t>
+      </w:r>
+      <w:r>
+        <w:t xml:space="preserve"> Alt bra så langt.</w:t>
+      </w:r>
+      <w:r>
+        <w:t xml:space="preserve"> Husker samtidig og committe/pushe til repoet underveis.</w:t>
       </w:r>
     </w:p>
     <w:sectPr>

</xml_diff>

<commit_message>
added sql file template
</commit_message>
<xml_diff>
--- a/Øving Modul 8 ARM Templates 6 Dependent ARS.docx
+++ b/Øving Modul 8 ARM Templates 6 Dependent ARS.docx
@@ -17,7 +17,25 @@
           <w:szCs w:val="40"/>
           <w:lang w:val="en-GB"/>
         </w:rPr>
-        <w:t>Modul 8 IaC – Dependent-condition</w:t>
+        <w:t xml:space="preserve">Modul 8 </w:t>
+      </w:r>
+      <w:proofErr w:type="spellStart"/>
+      <w:r>
+        <w:rPr>
+          <w:sz w:val="40"/>
+          <w:szCs w:val="40"/>
+          <w:lang w:val="en-GB"/>
+        </w:rPr>
+        <w:t>IaC</w:t>
+      </w:r>
+      <w:proofErr w:type="spellEnd"/>
+      <w:r>
+        <w:rPr>
+          <w:sz w:val="40"/>
+          <w:szCs w:val="40"/>
+          <w:lang w:val="en-GB"/>
+        </w:rPr>
+        <w:t xml:space="preserve"> – Dependent-condition</w:t>
       </w:r>
     </w:p>
     <w:p>
@@ -63,15 +81,108 @@
         <w:t xml:space="preserve">Jeg starter først med å </w:t>
       </w:r>
       <w:r>
-        <w:t>opprette en enkel template der jeg tester ut enkel bruk av både «condition» og «if».</w:t>
-      </w:r>
-    </w:p>
-    <w:p>
-      <w:r>
-        <w:t>Jeg initialiserer et repo ved å bruke «git init» i Git Bash.</w:t>
-      </w:r>
-      <w:r>
-        <w:t xml:space="preserve"> Deretter oppretter jeg et repo på GitHub og kobler denne mot mine lokale filer så jeg enkelt kan laste opp endringer, eventuelt rulle tilbake til tidligere endringer om jeg måtte ønske. Git er særdeles nyttig som versjonskontroll.</w:t>
+        <w:t xml:space="preserve">opprette </w:t>
+      </w:r>
+      <w:proofErr w:type="gramStart"/>
+      <w:r>
+        <w:t xml:space="preserve">en enkel </w:t>
+      </w:r>
+      <w:proofErr w:type="spellStart"/>
+      <w:r>
+        <w:t>template</w:t>
+      </w:r>
+      <w:proofErr w:type="spellEnd"/>
+      <w:proofErr w:type="gramEnd"/>
+      <w:r>
+        <w:t xml:space="preserve"> der jeg tester ut enkel bruk av både «</w:t>
+      </w:r>
+      <w:proofErr w:type="spellStart"/>
+      <w:r>
+        <w:t>condition</w:t>
+      </w:r>
+      <w:proofErr w:type="spellEnd"/>
+      <w:r>
+        <w:t>» og «</w:t>
+      </w:r>
+      <w:proofErr w:type="spellStart"/>
+      <w:r>
+        <w:t>if</w:t>
+      </w:r>
+      <w:proofErr w:type="spellEnd"/>
+      <w:r>
+        <w:t>».</w:t>
+      </w:r>
+    </w:p>
+    <w:p>
+      <w:r>
+        <w:t xml:space="preserve">Jeg </w:t>
+      </w:r>
+      <w:proofErr w:type="spellStart"/>
+      <w:r>
+        <w:t>initialiserer</w:t>
+      </w:r>
+      <w:proofErr w:type="spellEnd"/>
+      <w:r>
+        <w:t xml:space="preserve"> et </w:t>
+      </w:r>
+      <w:proofErr w:type="spellStart"/>
+      <w:r>
+        <w:t>repo</w:t>
+      </w:r>
+      <w:proofErr w:type="spellEnd"/>
+      <w:r>
+        <w:t xml:space="preserve"> ved å bruke «</w:t>
+      </w:r>
+      <w:proofErr w:type="spellStart"/>
+      <w:r>
+        <w:t>git</w:t>
+      </w:r>
+      <w:proofErr w:type="spellEnd"/>
+      <w:r>
+        <w:t xml:space="preserve"> </w:t>
+      </w:r>
+      <w:proofErr w:type="spellStart"/>
+      <w:r>
+        <w:t>init</w:t>
+      </w:r>
+      <w:proofErr w:type="spellEnd"/>
+      <w:r>
+        <w:t xml:space="preserve">» i </w:t>
+      </w:r>
+      <w:proofErr w:type="spellStart"/>
+      <w:r>
+        <w:t>Git</w:t>
+      </w:r>
+      <w:proofErr w:type="spellEnd"/>
+      <w:r>
+        <w:t xml:space="preserve"> </w:t>
+      </w:r>
+      <w:proofErr w:type="spellStart"/>
+      <w:r>
+        <w:t>Bash</w:t>
+      </w:r>
+      <w:proofErr w:type="spellEnd"/>
+      <w:r>
+        <w:t>.</w:t>
+      </w:r>
+      <w:r>
+        <w:t xml:space="preserve"> Deretter oppretter jeg et </w:t>
+      </w:r>
+      <w:proofErr w:type="spellStart"/>
+      <w:r>
+        <w:t>repo</w:t>
+      </w:r>
+      <w:proofErr w:type="spellEnd"/>
+      <w:r>
+        <w:t xml:space="preserve"> på GitHub og kobler denne mot mine lokale filer så jeg enkelt kan laste opp endringer, eventuelt rulle tilbake til tidligere endringer om jeg måtte ønske. </w:t>
+      </w:r>
+      <w:proofErr w:type="spellStart"/>
+      <w:r>
+        <w:t>Git</w:t>
+      </w:r>
+      <w:proofErr w:type="spellEnd"/>
+      <w:r>
+        <w:t xml:space="preserve"> er særdeles nyttig som versjonskontroll.</w:t>
       </w:r>
     </w:p>
     <w:p>
@@ -114,8 +225,21 @@
       </w:r>
     </w:p>
     <w:p>
-      <w:r>
-        <w:t>Initialiserer det lokale repoet.</w:t>
+      <w:proofErr w:type="spellStart"/>
+      <w:r>
+        <w:t>Initialiserer</w:t>
+      </w:r>
+      <w:proofErr w:type="spellEnd"/>
+      <w:r>
+        <w:t xml:space="preserve"> det lokale </w:t>
+      </w:r>
+      <w:proofErr w:type="spellStart"/>
+      <w:r>
+        <w:t>repoet</w:t>
+      </w:r>
+      <w:proofErr w:type="spellEnd"/>
+      <w:r>
+        <w:t>.</w:t>
       </w:r>
     </w:p>
     <w:p>
@@ -159,12 +283,28 @@
     </w:p>
     <w:p>
       <w:r>
-        <w:t>Laster opp repoet til GitHub.</w:t>
-      </w:r>
-    </w:p>
-    <w:p>
-      <w:r>
-        <w:t>Nå går jeg videre til  å forklare følgende skjermbilde</w:t>
+        <w:t xml:space="preserve">Laster opp </w:t>
+      </w:r>
+      <w:proofErr w:type="spellStart"/>
+      <w:r>
+        <w:t>repoet</w:t>
+      </w:r>
+      <w:proofErr w:type="spellEnd"/>
+      <w:r>
+        <w:t xml:space="preserve"> til GitHub.</w:t>
+      </w:r>
+    </w:p>
+    <w:p>
+      <w:r>
+        <w:t xml:space="preserve">Nå går jeg videre </w:t>
+      </w:r>
+      <w:proofErr w:type="gramStart"/>
+      <w:r>
+        <w:t>til  å</w:t>
+      </w:r>
+      <w:proofErr w:type="gramEnd"/>
+      <w:r>
+        <w:t xml:space="preserve"> forklare følgende skjermbilde</w:t>
       </w:r>
       <w:r>
         <w:t>:</w:t>
@@ -214,17 +354,57 @@
     <w:p/>
     <w:p>
       <w:r>
-        <w:t>Det som skjer i denne templaten er at jeg har opprettet et parameter som har en tom «defaultValue» Dette går jo ikke siden jeg har satt opp en «condition» som kontrollerer at denne verdien ikke er tom.</w:t>
-      </w:r>
-    </w:p>
-    <w:p>
-      <w:r>
-        <w:t>Samtidig er det opprettet en variabel som også sjekker det samme kriteriet. Er parameteren «storageAccName» tom? Skulle den være det, som den jo er i dette tilfellet så vil den benytte strengen «storagedreytest0904» i stedet for. Dermed kan ressursen kjøres ut som dette.</w:t>
-      </w:r>
-    </w:p>
-    <w:p>
-      <w:r>
-        <w:t>I Azure vil du ikke se noe navn der nå, men om du velger «Deployments» inne i ressursgruppen og deretter «Go To Resource»</w:t>
+        <w:t xml:space="preserve">Det som skjer i denne </w:t>
+      </w:r>
+      <w:proofErr w:type="gramStart"/>
+      <w:r>
+        <w:t>templaten</w:t>
+      </w:r>
+      <w:proofErr w:type="gramEnd"/>
+      <w:r>
+        <w:t xml:space="preserve"> er at jeg har opprettet et parameter som har en tom «</w:t>
+      </w:r>
+      <w:proofErr w:type="spellStart"/>
+      <w:r>
+        <w:t>defaultValue</w:t>
+      </w:r>
+      <w:proofErr w:type="spellEnd"/>
+      <w:r>
+        <w:t>» Dette går jo ikke siden jeg har satt opp en «</w:t>
+      </w:r>
+      <w:proofErr w:type="spellStart"/>
+      <w:r>
+        <w:t>condition</w:t>
+      </w:r>
+      <w:proofErr w:type="spellEnd"/>
+      <w:r>
+        <w:t>» som kontrollerer at denne verdien ikke er tom.</w:t>
+      </w:r>
+    </w:p>
+    <w:p>
+      <w:r>
+        <w:t>Samtidig er det opprettet en variabel som også sjekker det samme kriteriet. Er parameteren «</w:t>
+      </w:r>
+      <w:proofErr w:type="spellStart"/>
+      <w:r>
+        <w:t>storageAccName</w:t>
+      </w:r>
+      <w:proofErr w:type="spellEnd"/>
+      <w:r>
+        <w:t>» tom? Skulle den være det, som den jo er i dette tilfellet så vil den benytte strengen «storagedreytest0904» i stedet for. Dermed kan ressursen kjøres ut som dette.</w:t>
+      </w:r>
+    </w:p>
+    <w:p>
+      <w:r>
+        <w:t xml:space="preserve">I </w:t>
+      </w:r>
+      <w:proofErr w:type="spellStart"/>
+      <w:r>
+        <w:t>Azure</w:t>
+      </w:r>
+      <w:proofErr w:type="spellEnd"/>
+      <w:r>
+        <w:t xml:space="preserve"> vil du ikke se noe navn der nå, men om du velger «Deployments» inne i ressursgruppen og deretter «Go To Resource»</w:t>
       </w:r>
       <w:r>
         <w:t xml:space="preserve"> </w:t>
@@ -284,9 +464,148 @@
         <w:t xml:space="preserve"> Alt bra så langt.</w:t>
       </w:r>
       <w:r>
-        <w:t xml:space="preserve"> Husker samtidig og committe/pushe til repoet underveis.</w:t>
-      </w:r>
-    </w:p>
+        <w:t xml:space="preserve"> Husker samtidig og </w:t>
+      </w:r>
+      <w:proofErr w:type="spellStart"/>
+      <w:r>
+        <w:t>committe</w:t>
+      </w:r>
+      <w:proofErr w:type="spellEnd"/>
+      <w:r>
+        <w:t xml:space="preserve">/pushe til </w:t>
+      </w:r>
+      <w:proofErr w:type="spellStart"/>
+      <w:r>
+        <w:t>repoet</w:t>
+      </w:r>
+      <w:proofErr w:type="spellEnd"/>
+      <w:r>
+        <w:t xml:space="preserve"> underveis.</w:t>
+      </w:r>
+    </w:p>
+    <w:p/>
+    <w:p>
+      <w:r>
+        <w:t>Hadde jeg derimot hatt en gyldig «</w:t>
+      </w:r>
+      <w:proofErr w:type="spellStart"/>
+      <w:r>
+        <w:t>defaultValue</w:t>
+      </w:r>
+      <w:proofErr w:type="spellEnd"/>
+      <w:r>
+        <w:t xml:space="preserve">» til stede så hadde </w:t>
+      </w:r>
+      <w:proofErr w:type="spellStart"/>
+      <w:r>
+        <w:t>denn</w:t>
+      </w:r>
+      <w:proofErr w:type="spellEnd"/>
+      <w:r>
+        <w:t xml:space="preserve"> blitt benyttet siden da vil «if-setningen» bli sann.</w:t>
+      </w:r>
+    </w:p>
+    <w:p>
+      <w:r>
+        <w:lastRenderedPageBreak/>
+        <w:drawing>
+          <wp:inline distT="0" distB="0" distL="0" distR="0" wp14:anchorId="7C24A27C" wp14:editId="22A9569C">
+            <wp:extent cx="5731510" cy="2710180"/>
+            <wp:effectExtent l="0" t="0" r="2540" b="0"/>
+            <wp:docPr id="5" name="Bilde 5" descr="Et bilde som inneholder tekst&#10;&#10;Automatisk generert beskrivelse"/>
+            <wp:cNvGraphicFramePr>
+              <a:graphicFrameLocks xmlns:a="http://schemas.openxmlformats.org/drawingml/2006/main" noChangeAspect="1"/>
+            </wp:cNvGraphicFramePr>
+            <a:graphic xmlns:a="http://schemas.openxmlformats.org/drawingml/2006/main">
+              <a:graphicData uri="http://schemas.openxmlformats.org/drawingml/2006/picture">
+                <pic:pic xmlns:pic="http://schemas.openxmlformats.org/drawingml/2006/picture">
+                  <pic:nvPicPr>
+                    <pic:cNvPr id="5" name="Bilde 5" descr="Et bilde som inneholder tekst&#10;&#10;Automatisk generert beskrivelse"/>
+                    <pic:cNvPicPr/>
+                  </pic:nvPicPr>
+                  <pic:blipFill>
+                    <a:blip r:embed="rId8"/>
+                    <a:stretch>
+                      <a:fillRect/>
+                    </a:stretch>
+                  </pic:blipFill>
+                  <pic:spPr>
+                    <a:xfrm>
+                      <a:off x="0" y="0"/>
+                      <a:ext cx="5731510" cy="2710180"/>
+                    </a:xfrm>
+                    <a:prstGeom prst="rect">
+                      <a:avLst/>
+                    </a:prstGeom>
+                  </pic:spPr>
+                </pic:pic>
+              </a:graphicData>
+            </a:graphic>
+          </wp:inline>
+        </w:drawing>
+      </w:r>
+    </w:p>
+    <w:p>
+      <w:r>
+        <w:t>Her benyttes en «</w:t>
+      </w:r>
+      <w:proofErr w:type="spellStart"/>
+      <w:r>
+        <w:t>defaultValue</w:t>
+      </w:r>
+      <w:proofErr w:type="spellEnd"/>
+      <w:r>
+        <w:t>» som har 01 i slutten av navnet i tillegg.</w:t>
+      </w:r>
+    </w:p>
+    <w:p>
+      <w:r>
+        <w:t>Når denne kjøres, så</w:t>
+      </w:r>
+      <w:r>
+        <w:t xml:space="preserve"> ser vi på utrullingen at det er denne verdien som blir benyttet.</w:t>
+      </w:r>
+    </w:p>
+    <w:p>
+      <w:r>
+        <w:drawing>
+          <wp:inline distT="0" distB="0" distL="0" distR="0" wp14:anchorId="3964CFA3" wp14:editId="2D7C40B7">
+            <wp:extent cx="5731510" cy="3312795"/>
+            <wp:effectExtent l="0" t="0" r="2540" b="1905"/>
+            <wp:docPr id="6" name="Bilde 6" descr="Et bilde som inneholder tekst, overvåke, skjermbilde, skjerm&#10;&#10;Automatisk generert beskrivelse"/>
+            <wp:cNvGraphicFramePr>
+              <a:graphicFrameLocks xmlns:a="http://schemas.openxmlformats.org/drawingml/2006/main" noChangeAspect="1"/>
+            </wp:cNvGraphicFramePr>
+            <a:graphic xmlns:a="http://schemas.openxmlformats.org/drawingml/2006/main">
+              <a:graphicData uri="http://schemas.openxmlformats.org/drawingml/2006/picture">
+                <pic:pic xmlns:pic="http://schemas.openxmlformats.org/drawingml/2006/picture">
+                  <pic:nvPicPr>
+                    <pic:cNvPr id="6" name="Bilde 6" descr="Et bilde som inneholder tekst, overvåke, skjermbilde, skjerm&#10;&#10;Automatisk generert beskrivelse"/>
+                    <pic:cNvPicPr/>
+                  </pic:nvPicPr>
+                  <pic:blipFill>
+                    <a:blip r:embed="rId9"/>
+                    <a:stretch>
+                      <a:fillRect/>
+                    </a:stretch>
+                  </pic:blipFill>
+                  <pic:spPr>
+                    <a:xfrm>
+                      <a:off x="0" y="0"/>
+                      <a:ext cx="5731510" cy="3312795"/>
+                    </a:xfrm>
+                    <a:prstGeom prst="rect">
+                      <a:avLst/>
+                    </a:prstGeom>
+                  </pic:spPr>
+                </pic:pic>
+              </a:graphicData>
+            </a:graphic>
+          </wp:inline>
+        </w:drawing>
+      </w:r>
+    </w:p>
+    <w:p/>
     <w:sectPr>
       <w:pgSz w:w="11906" w:h="16838"/>
       <w:pgMar w:top="1440" w:right="1440" w:bottom="1440" w:left="1440" w:header="708" w:footer="708" w:gutter="0"/>

</xml_diff>

<commit_message>
finishing up with som last minor details
</commit_message>
<xml_diff>
--- a/Øving Modul 8 ARM Templates 6 Dependent ARS.docx
+++ b/Øving Modul 8 ARM Templates 6 Dependent ARS.docx
@@ -17,25 +17,7 @@
           <w:szCs w:val="40"/>
           <w:lang w:val="en-GB"/>
         </w:rPr>
-        <w:t xml:space="preserve">Modul 8 </w:t>
-      </w:r>
-      <w:proofErr w:type="spellStart"/>
-      <w:r>
-        <w:rPr>
-          <w:sz w:val="40"/>
-          <w:szCs w:val="40"/>
-          <w:lang w:val="en-GB"/>
-        </w:rPr>
-        <w:t>IaC</w:t>
-      </w:r>
-      <w:proofErr w:type="spellEnd"/>
-      <w:r>
-        <w:rPr>
-          <w:sz w:val="40"/>
-          <w:szCs w:val="40"/>
-          <w:lang w:val="en-GB"/>
-        </w:rPr>
-        <w:t xml:space="preserve"> – Dependent-condition</w:t>
+        <w:t>Modul 8 IaC – Dependent-condition</w:t>
       </w:r>
     </w:p>
     <w:p>
@@ -81,108 +63,15 @@
         <w:t xml:space="preserve">Jeg starter først med å </w:t>
       </w:r>
       <w:r>
-        <w:t xml:space="preserve">opprette </w:t>
-      </w:r>
-      <w:proofErr w:type="gramStart"/>
-      <w:r>
-        <w:t xml:space="preserve">en enkel </w:t>
-      </w:r>
-      <w:proofErr w:type="spellStart"/>
-      <w:r>
-        <w:t>template</w:t>
-      </w:r>
-      <w:proofErr w:type="spellEnd"/>
-      <w:proofErr w:type="gramEnd"/>
-      <w:r>
-        <w:t xml:space="preserve"> der jeg tester ut enkel bruk av både «</w:t>
-      </w:r>
-      <w:proofErr w:type="spellStart"/>
-      <w:r>
-        <w:t>condition</w:t>
-      </w:r>
-      <w:proofErr w:type="spellEnd"/>
-      <w:r>
-        <w:t>» og «</w:t>
-      </w:r>
-      <w:proofErr w:type="spellStart"/>
-      <w:r>
-        <w:t>if</w:t>
-      </w:r>
-      <w:proofErr w:type="spellEnd"/>
-      <w:r>
-        <w:t>».</w:t>
-      </w:r>
-    </w:p>
-    <w:p>
-      <w:r>
-        <w:t xml:space="preserve">Jeg </w:t>
-      </w:r>
-      <w:proofErr w:type="spellStart"/>
-      <w:r>
-        <w:t>initialiserer</w:t>
-      </w:r>
-      <w:proofErr w:type="spellEnd"/>
-      <w:r>
-        <w:t xml:space="preserve"> et </w:t>
-      </w:r>
-      <w:proofErr w:type="spellStart"/>
-      <w:r>
-        <w:t>repo</w:t>
-      </w:r>
-      <w:proofErr w:type="spellEnd"/>
-      <w:r>
-        <w:t xml:space="preserve"> ved å bruke «</w:t>
-      </w:r>
-      <w:proofErr w:type="spellStart"/>
-      <w:r>
-        <w:t>git</w:t>
-      </w:r>
-      <w:proofErr w:type="spellEnd"/>
-      <w:r>
-        <w:t xml:space="preserve"> </w:t>
-      </w:r>
-      <w:proofErr w:type="spellStart"/>
-      <w:r>
-        <w:t>init</w:t>
-      </w:r>
-      <w:proofErr w:type="spellEnd"/>
-      <w:r>
-        <w:t xml:space="preserve">» i </w:t>
-      </w:r>
-      <w:proofErr w:type="spellStart"/>
-      <w:r>
-        <w:t>Git</w:t>
-      </w:r>
-      <w:proofErr w:type="spellEnd"/>
-      <w:r>
-        <w:t xml:space="preserve"> </w:t>
-      </w:r>
-      <w:proofErr w:type="spellStart"/>
-      <w:r>
-        <w:t>Bash</w:t>
-      </w:r>
-      <w:proofErr w:type="spellEnd"/>
-      <w:r>
-        <w:t>.</w:t>
-      </w:r>
-      <w:r>
-        <w:t xml:space="preserve"> Deretter oppretter jeg et </w:t>
-      </w:r>
-      <w:proofErr w:type="spellStart"/>
-      <w:r>
-        <w:t>repo</w:t>
-      </w:r>
-      <w:proofErr w:type="spellEnd"/>
-      <w:r>
-        <w:t xml:space="preserve"> på GitHub og kobler denne mot mine lokale filer så jeg enkelt kan laste opp endringer, eventuelt rulle tilbake til tidligere endringer om jeg måtte ønske. </w:t>
-      </w:r>
-      <w:proofErr w:type="spellStart"/>
-      <w:r>
-        <w:t>Git</w:t>
-      </w:r>
-      <w:proofErr w:type="spellEnd"/>
-      <w:r>
-        <w:t xml:space="preserve"> er særdeles nyttig som versjonskontroll.</w:t>
+        <w:t>opprette en enkel template der jeg tester ut enkel bruk av både «condition» og «if».</w:t>
+      </w:r>
+    </w:p>
+    <w:p>
+      <w:r>
+        <w:t>Jeg initialiserer et repo ved å bruke «git init» i Git Bash.</w:t>
+      </w:r>
+      <w:r>
+        <w:t xml:space="preserve"> Deretter oppretter jeg et repo på GitHub og kobler denne mot mine lokale filer så jeg enkelt kan laste opp endringer, eventuelt rulle tilbake til tidligere endringer om jeg måtte ønske. Git er særdeles nyttig som versjonskontroll.</w:t>
       </w:r>
     </w:p>
     <w:p>
@@ -225,21 +114,8 @@
       </w:r>
     </w:p>
     <w:p>
-      <w:proofErr w:type="spellStart"/>
-      <w:r>
-        <w:t>Initialiserer</w:t>
-      </w:r>
-      <w:proofErr w:type="spellEnd"/>
-      <w:r>
-        <w:t xml:space="preserve"> det lokale </w:t>
-      </w:r>
-      <w:proofErr w:type="spellStart"/>
-      <w:r>
-        <w:t>repoet</w:t>
-      </w:r>
-      <w:proofErr w:type="spellEnd"/>
-      <w:r>
-        <w:t>.</w:t>
+      <w:r>
+        <w:t>Initialiserer det lokale repoet.</w:t>
       </w:r>
     </w:p>
     <w:p>
@@ -283,28 +159,12 @@
     </w:p>
     <w:p>
       <w:r>
-        <w:t xml:space="preserve">Laster opp </w:t>
-      </w:r>
-      <w:proofErr w:type="spellStart"/>
-      <w:r>
-        <w:t>repoet</w:t>
-      </w:r>
-      <w:proofErr w:type="spellEnd"/>
-      <w:r>
-        <w:t xml:space="preserve"> til GitHub.</w:t>
-      </w:r>
-    </w:p>
-    <w:p>
-      <w:r>
-        <w:t xml:space="preserve">Nå går jeg videre </w:t>
-      </w:r>
-      <w:proofErr w:type="gramStart"/>
-      <w:r>
-        <w:t>til  å</w:t>
-      </w:r>
-      <w:proofErr w:type="gramEnd"/>
-      <w:r>
-        <w:t xml:space="preserve"> forklare følgende skjermbilde</w:t>
+        <w:t>Laster opp repoet til GitHub.</w:t>
+      </w:r>
+    </w:p>
+    <w:p>
+      <w:r>
+        <w:t>Nå går jeg videre til  å forklare følgende skjermbilde</w:t>
       </w:r>
       <w:r>
         <w:t>:</w:t>
@@ -354,57 +214,17 @@
     <w:p/>
     <w:p>
       <w:r>
-        <w:t xml:space="preserve">Det som skjer i denne </w:t>
-      </w:r>
-      <w:proofErr w:type="gramStart"/>
-      <w:r>
-        <w:t>templaten</w:t>
-      </w:r>
-      <w:proofErr w:type="gramEnd"/>
-      <w:r>
-        <w:t xml:space="preserve"> er at jeg har opprettet et parameter som har en tom «</w:t>
-      </w:r>
-      <w:proofErr w:type="spellStart"/>
-      <w:r>
-        <w:t>defaultValue</w:t>
-      </w:r>
-      <w:proofErr w:type="spellEnd"/>
-      <w:r>
-        <w:t>» Dette går jo ikke siden jeg har satt opp en «</w:t>
-      </w:r>
-      <w:proofErr w:type="spellStart"/>
-      <w:r>
-        <w:t>condition</w:t>
-      </w:r>
-      <w:proofErr w:type="spellEnd"/>
-      <w:r>
-        <w:t>» som kontrollerer at denne verdien ikke er tom.</w:t>
-      </w:r>
-    </w:p>
-    <w:p>
-      <w:r>
-        <w:t>Samtidig er det opprettet en variabel som også sjekker det samme kriteriet. Er parameteren «</w:t>
-      </w:r>
-      <w:proofErr w:type="spellStart"/>
-      <w:r>
-        <w:t>storageAccName</w:t>
-      </w:r>
-      <w:proofErr w:type="spellEnd"/>
-      <w:r>
-        <w:t>» tom? Skulle den være det, som den jo er i dette tilfellet så vil den benytte strengen «storagedreytest0904» i stedet for. Dermed kan ressursen kjøres ut som dette.</w:t>
-      </w:r>
-    </w:p>
-    <w:p>
-      <w:r>
-        <w:t xml:space="preserve">I </w:t>
-      </w:r>
-      <w:proofErr w:type="spellStart"/>
-      <w:r>
-        <w:t>Azure</w:t>
-      </w:r>
-      <w:proofErr w:type="spellEnd"/>
-      <w:r>
-        <w:t xml:space="preserve"> vil du ikke se noe navn der nå, men om du velger «Deployments» inne i ressursgruppen og deretter «Go To Resource»</w:t>
+        <w:t>Det som skjer i denne templaten er at jeg har opprettet et parameter som har en tom «defaultValue» Dette går jo ikke siden jeg har satt opp en «condition» som kontrollerer at denne verdien ikke er tom.</w:t>
+      </w:r>
+    </w:p>
+    <w:p>
+      <w:r>
+        <w:t>Samtidig er det opprettet en variabel som også sjekker det samme kriteriet. Er parameteren «storageAccName» tom? Skulle den være det, som den jo er i dette tilfellet så vil den benytte strengen «storagedreytest0904» i stedet for. Dermed kan ressursen kjøres ut som dette.</w:t>
+      </w:r>
+    </w:p>
+    <w:p>
+      <w:r>
+        <w:t>I Azure vil du ikke se noe navn der nå, men om du velger «Deployments» inne i ressursgruppen og deretter «Go To Resource»</w:t>
       </w:r>
       <w:r>
         <w:t xml:space="preserve"> </w:t>
@@ -464,45 +284,13 @@
         <w:t xml:space="preserve"> Alt bra så langt.</w:t>
       </w:r>
       <w:r>
-        <w:t xml:space="preserve"> Husker samtidig og </w:t>
-      </w:r>
-      <w:proofErr w:type="spellStart"/>
-      <w:r>
-        <w:t>committe</w:t>
-      </w:r>
-      <w:proofErr w:type="spellEnd"/>
-      <w:r>
-        <w:t xml:space="preserve">/pushe til </w:t>
-      </w:r>
-      <w:proofErr w:type="spellStart"/>
-      <w:r>
-        <w:t>repoet</w:t>
-      </w:r>
-      <w:proofErr w:type="spellEnd"/>
-      <w:r>
-        <w:t xml:space="preserve"> underveis.</w:t>
+        <w:t xml:space="preserve"> Husker samtidig og committe/pushe til repoet underveis.</w:t>
       </w:r>
     </w:p>
     <w:p/>
     <w:p>
       <w:r>
-        <w:t>Hadde jeg derimot hatt en gyldig «</w:t>
-      </w:r>
-      <w:proofErr w:type="spellStart"/>
-      <w:r>
-        <w:t>defaultValue</w:t>
-      </w:r>
-      <w:proofErr w:type="spellEnd"/>
-      <w:r>
-        <w:t xml:space="preserve">» til stede så hadde </w:t>
-      </w:r>
-      <w:proofErr w:type="spellStart"/>
-      <w:r>
-        <w:t>denn</w:t>
-      </w:r>
-      <w:proofErr w:type="spellEnd"/>
-      <w:r>
-        <w:t xml:space="preserve"> blitt benyttet siden da vil «if-setningen» bli sann.</w:t>
+        <w:t>Hadde jeg derimot hatt en gyldig «defaultValue» til stede så hadde denn blitt benyttet siden da vil «if-setningen» bli sann.</w:t>
       </w:r>
     </w:p>
     <w:p>
@@ -547,15 +335,7 @@
     </w:p>
     <w:p>
       <w:r>
-        <w:t>Her benyttes en «</w:t>
-      </w:r>
-      <w:proofErr w:type="spellStart"/>
-      <w:r>
-        <w:t>defaultValue</w:t>
-      </w:r>
-      <w:proofErr w:type="spellEnd"/>
-      <w:r>
-        <w:t>» som har 01 i slutten av navnet i tillegg.</w:t>
+        <w:t>Her benyttes en «defaultValue» som har 01 i slutten av navnet i tillegg.</w:t>
       </w:r>
     </w:p>
     <w:p>
@@ -606,6 +386,156 @@
       </w:r>
     </w:p>
     <w:p/>
+    <w:p>
+      <w:r>
+        <w:t>Jeg har prøvd å feilet litt med forskjellige innstillinger en god stund, men viser en siste utrulling som oppgavebeskrivelsen spør etter, nemlig å rulle ut en sql-server.</w:t>
+      </w:r>
+    </w:p>
+    <w:p/>
+    <w:p/>
+    <w:p>
+      <w:r>
+        <w:lastRenderedPageBreak/>
+        <w:drawing>
+          <wp:inline distT="0" distB="0" distL="0" distR="0" wp14:anchorId="6210524B" wp14:editId="3F2649D3">
+            <wp:extent cx="5731510" cy="5209540"/>
+            <wp:effectExtent l="0" t="0" r="2540" b="0"/>
+            <wp:docPr id="7" name="Bilde 7" descr="Et bilde som inneholder tekst&#10;&#10;Automatisk generert beskrivelse"/>
+            <wp:cNvGraphicFramePr>
+              <a:graphicFrameLocks xmlns:a="http://schemas.openxmlformats.org/drawingml/2006/main" noChangeAspect="1"/>
+            </wp:cNvGraphicFramePr>
+            <a:graphic xmlns:a="http://schemas.openxmlformats.org/drawingml/2006/main">
+              <a:graphicData uri="http://schemas.openxmlformats.org/drawingml/2006/picture">
+                <pic:pic xmlns:pic="http://schemas.openxmlformats.org/drawingml/2006/picture">
+                  <pic:nvPicPr>
+                    <pic:cNvPr id="7" name="Bilde 7" descr="Et bilde som inneholder tekst&#10;&#10;Automatisk generert beskrivelse"/>
+                    <pic:cNvPicPr/>
+                  </pic:nvPicPr>
+                  <pic:blipFill>
+                    <a:blip r:embed="rId10"/>
+                    <a:stretch>
+                      <a:fillRect/>
+                    </a:stretch>
+                  </pic:blipFill>
+                  <pic:spPr>
+                    <a:xfrm>
+                      <a:off x="0" y="0"/>
+                      <a:ext cx="5731510" cy="5209540"/>
+                    </a:xfrm>
+                    <a:prstGeom prst="rect">
+                      <a:avLst/>
+                    </a:prstGeom>
+                  </pic:spPr>
+                </pic:pic>
+              </a:graphicData>
+            </a:graphic>
+          </wp:inline>
+        </w:drawing>
+      </w:r>
+    </w:p>
+    <w:p>
+      <w:r>
+        <w:t>Jeg ruller ut denne malen.</w:t>
+      </w:r>
+      <w:r>
+        <w:t xml:space="preserve"> Her ser vi at det er opprettet parametere for både login-info samt «allowAzureIPs» Det er dette parameteret vi må definere enten i PS-skriptet eller skrive ut manuelt når skriptet kjører.</w:t>
+      </w:r>
+    </w:p>
+    <w:p/>
+    <w:p>
+      <w:r>
+        <w:lastRenderedPageBreak/>
+        <w:drawing>
+          <wp:inline distT="0" distB="0" distL="0" distR="0" wp14:anchorId="41014A34" wp14:editId="083A602B">
+            <wp:extent cx="5731510" cy="3395980"/>
+            <wp:effectExtent l="0" t="0" r="2540" b="0"/>
+            <wp:docPr id="8" name="Bilde 8" descr="Et bilde som inneholder tekst&#10;&#10;Automatisk generert beskrivelse"/>
+            <wp:cNvGraphicFramePr>
+              <a:graphicFrameLocks xmlns:a="http://schemas.openxmlformats.org/drawingml/2006/main" noChangeAspect="1"/>
+            </wp:cNvGraphicFramePr>
+            <a:graphic xmlns:a="http://schemas.openxmlformats.org/drawingml/2006/main">
+              <a:graphicData uri="http://schemas.openxmlformats.org/drawingml/2006/picture">
+                <pic:pic xmlns:pic="http://schemas.openxmlformats.org/drawingml/2006/picture">
+                  <pic:nvPicPr>
+                    <pic:cNvPr id="8" name="Bilde 8" descr="Et bilde som inneholder tekst&#10;&#10;Automatisk generert beskrivelse"/>
+                    <pic:cNvPicPr/>
+                  </pic:nvPicPr>
+                  <pic:blipFill>
+                    <a:blip r:embed="rId11"/>
+                    <a:stretch>
+                      <a:fillRect/>
+                    </a:stretch>
+                  </pic:blipFill>
+                  <pic:spPr>
+                    <a:xfrm>
+                      <a:off x="0" y="0"/>
+                      <a:ext cx="5731510" cy="3395980"/>
+                    </a:xfrm>
+                    <a:prstGeom prst="rect">
+                      <a:avLst/>
+                    </a:prstGeom>
+                  </pic:spPr>
+                </pic:pic>
+              </a:graphicData>
+            </a:graphic>
+          </wp:inline>
+        </w:drawing>
+      </w:r>
+    </w:p>
+    <w:p>
+      <w:r>
+        <w:t>Her ser vi at parameterets verdi er definert til «Yes» og dermed vil vi tillate IP fra Azure.</w:t>
+      </w:r>
+    </w:p>
+    <w:p>
+      <w:r>
+        <w:t>Hadde denne ikke stått på «Yes» så hadde ikke ressursen «fireWallRules» blitt kjørt ut fra malen.</w:t>
+      </w:r>
+    </w:p>
+    <w:p>
+      <w:r>
+        <w:drawing>
+          <wp:inline distT="0" distB="0" distL="0" distR="0" wp14:anchorId="522EEF59" wp14:editId="5D5300E1">
+            <wp:extent cx="5731510" cy="2899410"/>
+            <wp:effectExtent l="0" t="0" r="2540" b="0"/>
+            <wp:docPr id="9" name="Bilde 9" descr="Et bilde som inneholder tekst, skjermbilde, overvåke, skjerm&#10;&#10;Automatisk generert beskrivelse"/>
+            <wp:cNvGraphicFramePr>
+              <a:graphicFrameLocks xmlns:a="http://schemas.openxmlformats.org/drawingml/2006/main" noChangeAspect="1"/>
+            </wp:cNvGraphicFramePr>
+            <a:graphic xmlns:a="http://schemas.openxmlformats.org/drawingml/2006/main">
+              <a:graphicData uri="http://schemas.openxmlformats.org/drawingml/2006/picture">
+                <pic:pic xmlns:pic="http://schemas.openxmlformats.org/drawingml/2006/picture">
+                  <pic:nvPicPr>
+                    <pic:cNvPr id="9" name="Bilde 9" descr="Et bilde som inneholder tekst, skjermbilde, overvåke, skjerm&#10;&#10;Automatisk generert beskrivelse"/>
+                    <pic:cNvPicPr/>
+                  </pic:nvPicPr>
+                  <pic:blipFill>
+                    <a:blip r:embed="rId12"/>
+                    <a:stretch>
+                      <a:fillRect/>
+                    </a:stretch>
+                  </pic:blipFill>
+                  <pic:spPr>
+                    <a:xfrm>
+                      <a:off x="0" y="0"/>
+                      <a:ext cx="5731510" cy="2899410"/>
+                    </a:xfrm>
+                    <a:prstGeom prst="rect">
+                      <a:avLst/>
+                    </a:prstGeom>
+                  </pic:spPr>
+                </pic:pic>
+              </a:graphicData>
+            </a:graphic>
+          </wp:inline>
+        </w:drawing>
+      </w:r>
+    </w:p>
+    <w:p>
+      <w:r>
+        <w:t>Her ser vi fra Azure portalen at Azure tjenester og ressursen kan få tilgang til serveren.</w:t>
+      </w:r>
+    </w:p>
     <w:sectPr>
       <w:pgSz w:w="11906" w:h="16838"/>
       <w:pgMar w:top="1440" w:right="1440" w:bottom="1440" w:left="1440" w:header="708" w:footer="708" w:gutter="0"/>

</xml_diff>